<commit_message>
add 'link' in patent
</commit_message>
<xml_diff>
--- a/QuePAT专利检索与管理平台_数据库设计.docx
+++ b/QuePAT专利检索与管理平台_数据库设计.docx
@@ -15119,6 +15119,119 @@
           </w:p>
         </w:tc>
       </w:tr>
+      <w:tr>
+        <w:trPr>
+          <w:cnfStyle w:val="000000100000" w:firstRow="0" w:lastRow="0" w:firstColumn="0" w:lastColumn="0" w:oddVBand="0" w:evenVBand="0" w:oddHBand="1" w:evenHBand="0" w:firstRowFirstColumn="0" w:firstRowLastColumn="0" w:lastRowFirstColumn="0" w:lastRowLastColumn="0"/>
+          <w:jc w:val="center"/>
+        </w:trPr>
+        <w:tc>
+          <w:tcPr>
+            <w:cnfStyle w:val="001000000000" w:firstRow="0" w:lastRow="0" w:firstColumn="1" w:lastColumn="0" w:oddVBand="0" w:evenVBand="0" w:oddHBand="0" w:evenHBand="0" w:firstRowFirstColumn="0" w:firstRowLastColumn="0" w:lastRowFirstColumn="0" w:lastRowLastColumn="0"/>
+            <w:tcW w:w="1765" w:type="dxa"/>
+            <w:tcMar>
+              <w:top w:w="57" w:type="dxa"/>
+              <w:bottom w:w="57" w:type="dxa"/>
+            </w:tcMar>
+          </w:tcPr>
+          <w:p>
+            <w:pPr>
+              <w:spacing w:before="0" w:after="0" w:line="240" w:lineRule="auto"/>
+              <w:jc w:val="center"/>
+            </w:pPr>
+            <w:r>
+              <w:t>link</w:t>
+            </w:r>
+          </w:p>
+        </w:tc>
+        <w:tc>
+          <w:tcPr>
+            <w:tcW w:w="1613" w:type="dxa"/>
+            <w:tcMar>
+              <w:top w:w="57" w:type="dxa"/>
+              <w:bottom w:w="57" w:type="dxa"/>
+            </w:tcMar>
+          </w:tcPr>
+          <w:p>
+            <w:pPr>
+              <w:spacing w:before="0" w:after="0" w:line="240" w:lineRule="auto"/>
+              <w:jc w:val="center"/>
+              <w:cnfStyle w:val="000000100000" w:firstRow="0" w:lastRow="0" w:firstColumn="0" w:lastColumn="0" w:oddVBand="0" w:evenVBand="0" w:oddHBand="1" w:evenHBand="0" w:firstRowFirstColumn="0" w:firstRowLastColumn="0" w:lastRowFirstColumn="0" w:lastRowLastColumn="0"/>
+            </w:pPr>
+            <w:r>
+              <w:rPr>
+                <w:rFonts w:hint="eastAsia"/>
+              </w:rPr>
+              <w:t>V</w:t>
+            </w:r>
+            <w:r>
+              <w:t>ARCHAR</w:t>
+            </w:r>
+          </w:p>
+        </w:tc>
+        <w:tc>
+          <w:tcPr>
+            <w:tcW w:w="1554" w:type="dxa"/>
+            <w:tcMar>
+              <w:top w:w="57" w:type="dxa"/>
+              <w:bottom w:w="57" w:type="dxa"/>
+            </w:tcMar>
+          </w:tcPr>
+          <w:p>
+            <w:pPr>
+              <w:spacing w:before="0" w:after="0" w:line="240" w:lineRule="auto"/>
+              <w:jc w:val="center"/>
+              <w:cnfStyle w:val="000000100000" w:firstRow="0" w:lastRow="0" w:firstColumn="0" w:lastColumn="0" w:oddVBand="0" w:evenVBand="0" w:oddHBand="1" w:evenHBand="0" w:firstRowFirstColumn="0" w:firstRowLastColumn="0" w:lastRowFirstColumn="0" w:lastRowLastColumn="0"/>
+            </w:pPr>
+            <w:r>
+              <w:rPr>
+                <w:rFonts w:hint="eastAsia"/>
+              </w:rPr>
+              <w:t>2</w:t>
+            </w:r>
+            <w:r>
+              <w:t>55</w:t>
+            </w:r>
+          </w:p>
+        </w:tc>
+        <w:tc>
+          <w:tcPr>
+            <w:tcW w:w="1658" w:type="dxa"/>
+            <w:tcMar>
+              <w:top w:w="57" w:type="dxa"/>
+              <w:bottom w:w="57" w:type="dxa"/>
+            </w:tcMar>
+          </w:tcPr>
+          <w:p>
+            <w:pPr>
+              <w:spacing w:before="0" w:after="0" w:line="240" w:lineRule="auto"/>
+              <w:jc w:val="center"/>
+              <w:cnfStyle w:val="000000100000" w:firstRow="0" w:lastRow="0" w:firstColumn="0" w:lastColumn="0" w:oddVBand="0" w:evenVBand="0" w:oddHBand="1" w:evenHBand="0" w:firstRowFirstColumn="0" w:firstRowLastColumn="0" w:lastRowFirstColumn="0" w:lastRowLastColumn="0"/>
+            </w:pPr>
+            <w:r>
+              <w:rPr>
+                <w:rFonts w:hint="eastAsia"/>
+              </w:rPr>
+              <w:t>全文链接</w:t>
+            </w:r>
+          </w:p>
+        </w:tc>
+        <w:tc>
+          <w:tcPr>
+            <w:tcW w:w="1706" w:type="dxa"/>
+            <w:tcMar>
+              <w:top w:w="57" w:type="dxa"/>
+              <w:bottom w:w="57" w:type="dxa"/>
+            </w:tcMar>
+          </w:tcPr>
+          <w:p>
+            <w:pPr>
+              <w:spacing w:before="0" w:after="0" w:line="240" w:lineRule="auto"/>
+              <w:jc w:val="center"/>
+              <w:cnfStyle w:val="000000100000" w:firstRow="0" w:lastRow="0" w:firstColumn="0" w:lastColumn="0" w:oddVBand="0" w:evenVBand="0" w:oddHBand="1" w:evenHBand="0" w:firstRowFirstColumn="0" w:firstRowLastColumn="0" w:lastRowFirstColumn="0" w:lastRowLastColumn="0"/>
+            </w:pPr>
+          </w:p>
+        </w:tc>
+      </w:tr>
     </w:tbl>
     <w:p>
       <w:pPr>
@@ -15366,6 +15479,7 @@
               </w:rPr>
             </w:pPr>
             <w:r>
+              <w:lastRenderedPageBreak/>
               <w:t>basic_</w:t>
             </w:r>
             <w:r>
@@ -15468,11 +15582,7 @@
               <w:t>，</w:t>
             </w:r>
             <w:r>
-              <w:t>保留空格</w:t>
-            </w:r>
-            <w:r>
-              <w:lastRenderedPageBreak/>
-              <w:t>和横杠</w:t>
+              <w:t>保留空格和横杠</w:t>
             </w:r>
             <w:r>
               <w:rPr>
@@ -15501,7 +15611,6 @@
               </w:rPr>
             </w:pPr>
             <w:r>
-              <w:lastRenderedPageBreak/>
               <w:t>app</w:t>
             </w:r>
             <w:r>

</xml_diff>

<commit_message>
update in 'company', 'patent'
company name: VARCHAR(20) -> VARCHAR(255)
</commit_message>
<xml_diff>
--- a/QuePAT专利检索与管理平台_数据库设计.docx
+++ b/QuePAT专利检索与管理平台_数据库设计.docx
@@ -193,6 +193,7 @@
           <w:b w:val="0"/>
         </w:rPr>
       </w:pPr>
+      <w:proofErr w:type="spellStart"/>
       <w:r>
         <w:rPr>
           <w:rFonts w:ascii="思源黑体 CN Bold" w:eastAsia="思源黑体 CN Bold" w:hAnsi="思源黑体 CN Bold" w:cstheme="minorBidi"/>
@@ -202,7 +203,19 @@
           <w:sz w:val="48"/>
           <w:szCs w:val="22"/>
         </w:rPr>
-        <w:t>QuePAT:专利检索与管理平台</w:t>
+        <w:t>QuePAT</w:t>
+      </w:r>
+      <w:proofErr w:type="spellEnd"/>
+      <w:r>
+        <w:rPr>
+          <w:rFonts w:ascii="思源黑体 CN Bold" w:eastAsia="思源黑体 CN Bold" w:hAnsi="思源黑体 CN Bold" w:cstheme="minorBidi"/>
+          <w:color w:val="2F5496" w:themeColor="accent1" w:themeShade="BF"/>
+          <w:spacing w:val="24"/>
+          <w:kern w:val="2"/>
+          <w:sz w:val="48"/>
+          <w:szCs w:val="22"/>
+        </w:rPr>
+        <w:t>:专利检索与管理平台</w:t>
       </w:r>
     </w:p>
     <w:p>
@@ -3950,9 +3963,11 @@
         </w:rPr>
         <w:t>用户表</w:t>
       </w:r>
+      <w:proofErr w:type="spellStart"/>
       <w:r>
         <w:t>usr</w:t>
       </w:r>
+      <w:proofErr w:type="spellEnd"/>
       <w:r>
         <w:rPr>
           <w:rFonts w:hint="eastAsia"/>
@@ -4108,9 +4123,11 @@
         </w:rPr>
         <w:t>议题相关领域表</w:t>
       </w:r>
+      <w:proofErr w:type="spellStart"/>
       <w:r>
         <w:t>related_filed</w:t>
       </w:r>
+      <w:proofErr w:type="spellEnd"/>
       <w:r>
         <w:rPr>
           <w:rFonts w:hint="eastAsia"/>
@@ -4149,9 +4166,11 @@
         </w:rPr>
         <w:t>评论表</w:t>
       </w:r>
+      <w:proofErr w:type="spellStart"/>
       <w:r>
         <w:t>cmnt</w:t>
       </w:r>
+      <w:proofErr w:type="spellEnd"/>
       <w:r>
         <w:rPr>
           <w:rFonts w:hint="eastAsia"/>
@@ -4442,9 +4461,11 @@
         </w:rPr>
         <w:t>法律状态表</w:t>
       </w:r>
+      <w:proofErr w:type="spellStart"/>
       <w:r>
         <w:t>law_status</w:t>
       </w:r>
+      <w:proofErr w:type="spellEnd"/>
       <w:r>
         <w:rPr>
           <w:rFonts w:hint="eastAsia"/>
@@ -4568,6 +4589,7 @@
       </w:r>
       <w:bookmarkEnd w:id="17"/>
       <w:bookmarkEnd w:id="18"/>
+      <w:proofErr w:type="spellStart"/>
       <w:r>
         <w:rPr>
           <w:rFonts w:hint="eastAsia"/>
@@ -4575,6 +4597,7 @@
         <w:t>usr</w:t>
       </w:r>
       <w:bookmarkEnd w:id="19"/>
+      <w:proofErr w:type="spellEnd"/>
     </w:p>
     <w:p>
       <w:pPr>
@@ -4632,6 +4655,7 @@
         <w:t xml:space="preserve"> 用户表</w:t>
       </w:r>
       <w:bookmarkEnd w:id="20"/>
+      <w:proofErr w:type="spellStart"/>
       <w:r>
         <w:rPr>
           <w:rFonts w:hint="eastAsia"/>
@@ -4639,6 +4663,7 @@
         <w:t>usr</w:t>
       </w:r>
       <w:bookmarkEnd w:id="21"/>
+      <w:proofErr w:type="spellEnd"/>
     </w:p>
     <w:tbl>
       <w:tblPr>
@@ -4835,9 +4860,11 @@
                 <w:szCs w:val="24"/>
               </w:rPr>
             </w:pPr>
+            <w:proofErr w:type="spellStart"/>
             <w:r>
               <w:t>usr_id</w:t>
             </w:r>
+            <w:proofErr w:type="spellEnd"/>
           </w:p>
         </w:tc>
         <w:tc>
@@ -4959,9 +4986,11 @@
                 <w:szCs w:val="24"/>
               </w:rPr>
             </w:pPr>
+            <w:proofErr w:type="spellStart"/>
             <w:r>
               <w:t>login_name</w:t>
             </w:r>
+            <w:proofErr w:type="spellEnd"/>
           </w:p>
         </w:tc>
         <w:tc>
@@ -5203,9 +5232,11 @@
                 <w:szCs w:val="24"/>
               </w:rPr>
             </w:pPr>
+            <w:proofErr w:type="spellStart"/>
             <w:r>
               <w:t>reg_time</w:t>
             </w:r>
+            <w:proofErr w:type="spellEnd"/>
           </w:p>
         </w:tc>
         <w:tc>
@@ -5992,9 +6023,11 @@
                 <w:sz w:val="20"/>
               </w:rPr>
             </w:pPr>
+            <w:proofErr w:type="spellStart"/>
             <w:r>
               <w:t>msg_id</w:t>
             </w:r>
+            <w:proofErr w:type="spellEnd"/>
           </w:p>
         </w:tc>
         <w:tc>
@@ -6117,9 +6150,11 @@
                 <w:sz w:val="20"/>
               </w:rPr>
             </w:pPr>
+            <w:proofErr w:type="spellStart"/>
             <w:r>
               <w:t>sender_id</w:t>
             </w:r>
+            <w:proofErr w:type="spellEnd"/>
           </w:p>
         </w:tc>
         <w:tc>
@@ -6221,6 +6256,7 @@
               </w:rPr>
               <w:t>，参照</w:t>
             </w:r>
+            <w:proofErr w:type="spellStart"/>
             <w:r>
               <w:rPr>
                 <w:rFonts w:hint="eastAsia"/>
@@ -6230,15 +6266,18 @@
             <w:r>
               <w:t>sr</w:t>
             </w:r>
+            <w:proofErr w:type="spellEnd"/>
             <w:r>
               <w:rPr>
                 <w:rFonts w:hint="eastAsia"/>
               </w:rPr>
               <w:t>的</w:t>
             </w:r>
+            <w:proofErr w:type="spellStart"/>
             <w:r>
               <w:t>usr_id</w:t>
             </w:r>
+            <w:proofErr w:type="spellEnd"/>
             <w:r>
               <w:rPr>
                 <w:rFonts w:hint="eastAsia"/>
@@ -6273,9 +6312,11 @@
                 <w:sz w:val="20"/>
               </w:rPr>
             </w:pPr>
+            <w:proofErr w:type="spellStart"/>
             <w:r>
               <w:t>receiver_id</w:t>
             </w:r>
+            <w:proofErr w:type="spellEnd"/>
           </w:p>
         </w:tc>
         <w:tc>
@@ -6375,20 +6416,30 @@
               <w:rPr>
                 <w:rFonts w:hint="eastAsia"/>
               </w:rPr>
-              <w:t>，参照u</w:t>
+              <w:t>，参照</w:t>
+            </w:r>
+            <w:proofErr w:type="spellStart"/>
+            <w:r>
+              <w:rPr>
+                <w:rFonts w:hint="eastAsia"/>
+              </w:rPr>
+              <w:t>u</w:t>
             </w:r>
             <w:r>
               <w:t>sr</w:t>
             </w:r>
+            <w:proofErr w:type="spellEnd"/>
             <w:r>
               <w:rPr>
                 <w:rFonts w:hint="eastAsia"/>
               </w:rPr>
               <w:t>的</w:t>
             </w:r>
+            <w:proofErr w:type="spellStart"/>
             <w:r>
               <w:t>usr_id</w:t>
             </w:r>
+            <w:proofErr w:type="spellEnd"/>
             <w:r>
               <w:rPr>
                 <w:rFonts w:hint="eastAsia"/>
@@ -6657,9 +6708,11 @@
                 <w:sz w:val="20"/>
               </w:rPr>
             </w:pPr>
+            <w:proofErr w:type="spellStart"/>
             <w:r>
               <w:t>msg_type</w:t>
             </w:r>
+            <w:proofErr w:type="spellEnd"/>
           </w:p>
         </w:tc>
         <w:tc>
@@ -6774,9 +6827,11 @@
                 <w:sz w:val="20"/>
               </w:rPr>
             </w:pPr>
+            <w:proofErr w:type="spellStart"/>
             <w:r>
               <w:t>send_time</w:t>
             </w:r>
+            <w:proofErr w:type="spellEnd"/>
           </w:p>
         </w:tc>
         <w:tc>
@@ -6888,9 +6943,11 @@
                 <w:sz w:val="20"/>
               </w:rPr>
             </w:pPr>
+            <w:proofErr w:type="spellStart"/>
             <w:r>
               <w:t>is_read</w:t>
             </w:r>
+            <w:proofErr w:type="spellEnd"/>
           </w:p>
         </w:tc>
         <w:tc>
@@ -7011,9 +7068,11 @@
                 <w:sz w:val="20"/>
               </w:rPr>
             </w:pPr>
+            <w:proofErr w:type="spellStart"/>
             <w:r>
               <w:t>is_delete</w:t>
             </w:r>
+            <w:proofErr w:type="spellEnd"/>
           </w:p>
         </w:tc>
         <w:tc>
@@ -7347,9 +7406,11 @@
                 <w:sz w:val="20"/>
               </w:rPr>
             </w:pPr>
+            <w:proofErr w:type="spellStart"/>
             <w:r>
               <w:t>fb_id</w:t>
             </w:r>
+            <w:proofErr w:type="spellEnd"/>
           </w:p>
         </w:tc>
         <w:tc>
@@ -7472,9 +7533,11 @@
                 <w:sz w:val="20"/>
               </w:rPr>
             </w:pPr>
+            <w:proofErr w:type="spellStart"/>
             <w:r>
               <w:t>usr_id</w:t>
             </w:r>
+            <w:proofErr w:type="spellEnd"/>
           </w:p>
         </w:tc>
         <w:tc>
@@ -7574,20 +7637,30 @@
               <w:rPr>
                 <w:rFonts w:hint="eastAsia"/>
               </w:rPr>
-              <w:t>，参照u</w:t>
+              <w:t>，参照</w:t>
+            </w:r>
+            <w:proofErr w:type="spellStart"/>
+            <w:r>
+              <w:rPr>
+                <w:rFonts w:hint="eastAsia"/>
+              </w:rPr>
+              <w:t>u</w:t>
             </w:r>
             <w:r>
               <w:t>sr</w:t>
             </w:r>
+            <w:proofErr w:type="spellEnd"/>
             <w:r>
               <w:rPr>
                 <w:rFonts w:hint="eastAsia"/>
               </w:rPr>
               <w:t>的</w:t>
             </w:r>
+            <w:proofErr w:type="spellStart"/>
             <w:r>
               <w:t>usr_id</w:t>
             </w:r>
+            <w:proofErr w:type="spellEnd"/>
             <w:r>
               <w:rPr>
                 <w:rFonts w:hint="eastAsia"/>
@@ -7622,9 +7695,11 @@
                 <w:sz w:val="20"/>
               </w:rPr>
             </w:pPr>
+            <w:proofErr w:type="spellStart"/>
             <w:r>
               <w:t>fb_time</w:t>
             </w:r>
+            <w:proofErr w:type="spellEnd"/>
           </w:p>
         </w:tc>
         <w:tc>
@@ -8090,9 +8165,11 @@
                 <w:sz w:val="20"/>
               </w:rPr>
             </w:pPr>
+            <w:proofErr w:type="spellStart"/>
             <w:r>
               <w:t>disc_id</w:t>
             </w:r>
+            <w:proofErr w:type="spellEnd"/>
           </w:p>
         </w:tc>
         <w:tc>
@@ -8228,9 +8305,11 @@
                 <w:sz w:val="20"/>
               </w:rPr>
             </w:pPr>
+            <w:proofErr w:type="spellStart"/>
             <w:r>
               <w:t>put_up_usr_id</w:t>
             </w:r>
+            <w:proofErr w:type="spellEnd"/>
           </w:p>
         </w:tc>
         <w:tc>
@@ -8338,20 +8417,30 @@
               <w:rPr>
                 <w:rFonts w:hint="eastAsia"/>
               </w:rPr>
-              <w:t>，参照u</w:t>
+              <w:t>，参照</w:t>
+            </w:r>
+            <w:proofErr w:type="spellStart"/>
+            <w:r>
+              <w:rPr>
+                <w:rFonts w:hint="eastAsia"/>
+              </w:rPr>
+              <w:t>u</w:t>
             </w:r>
             <w:r>
               <w:t>sr</w:t>
             </w:r>
+            <w:proofErr w:type="spellEnd"/>
             <w:r>
               <w:rPr>
                 <w:rFonts w:hint="eastAsia"/>
               </w:rPr>
               <w:t>的</w:t>
             </w:r>
+            <w:proofErr w:type="spellStart"/>
             <w:r>
               <w:t>usr_id</w:t>
             </w:r>
+            <w:proofErr w:type="spellEnd"/>
             <w:r>
               <w:rPr>
                 <w:rFonts w:hint="eastAsia"/>
@@ -8650,9 +8739,11 @@
                 <w:sz w:val="20"/>
               </w:rPr>
             </w:pPr>
+            <w:proofErr w:type="spellStart"/>
             <w:r>
               <w:t>init_time</w:t>
             </w:r>
+            <w:proofErr w:type="spellEnd"/>
           </w:p>
         </w:tc>
         <w:tc>
@@ -8768,11 +8859,13 @@
         </w:rPr>
         <w:t>议题相关领域表</w:t>
       </w:r>
+      <w:proofErr w:type="spellStart"/>
       <w:r>
         <w:t>related_filed</w:t>
       </w:r>
       <w:bookmarkEnd w:id="32"/>
       <w:bookmarkEnd w:id="33"/>
+      <w:proofErr w:type="spellEnd"/>
     </w:p>
     <w:p>
       <w:pPr>
@@ -8835,10 +8928,12 @@
         </w:rPr>
         <w:t>议题相关领域表</w:t>
       </w:r>
+      <w:proofErr w:type="spellStart"/>
       <w:r>
         <w:t>related_filed</w:t>
       </w:r>
       <w:bookmarkEnd w:id="35"/>
+      <w:proofErr w:type="spellEnd"/>
     </w:p>
     <w:tbl>
       <w:tblPr>
@@ -8998,9 +9093,11 @@
                 <w:sz w:val="20"/>
               </w:rPr>
             </w:pPr>
+            <w:proofErr w:type="spellStart"/>
             <w:r>
               <w:t>disc_id</w:t>
             </w:r>
+            <w:proofErr w:type="spellEnd"/>
           </w:p>
         </w:tc>
         <w:tc>
@@ -9098,6 +9195,7 @@
               </w:rPr>
               <w:t>的</w:t>
             </w:r>
+            <w:proofErr w:type="spellStart"/>
             <w:r>
               <w:rPr>
                 <w:rFonts w:hint="eastAsia"/>
@@ -9107,6 +9205,7 @@
             <w:r>
               <w:t>_id</w:t>
             </w:r>
+            <w:proofErr w:type="spellEnd"/>
             <w:r>
               <w:rPr>
                 <w:rFonts w:hint="eastAsia"/>
@@ -9134,9 +9233,11 @@
                 <w:sz w:val="20"/>
               </w:rPr>
             </w:pPr>
+            <w:proofErr w:type="spellStart"/>
             <w:r>
               <w:t>rela_field</w:t>
             </w:r>
+            <w:proofErr w:type="spellEnd"/>
           </w:p>
         </w:tc>
         <w:tc>
@@ -9231,11 +9332,13 @@
         </w:rPr>
         <w:t>评论表</w:t>
       </w:r>
+      <w:proofErr w:type="spellStart"/>
       <w:r>
         <w:t>cmnt</w:t>
       </w:r>
       <w:bookmarkEnd w:id="36"/>
       <w:bookmarkEnd w:id="37"/>
+      <w:proofErr w:type="spellEnd"/>
     </w:p>
     <w:p>
       <w:pPr>
@@ -9298,10 +9401,12 @@
         </w:rPr>
         <w:t>评论表</w:t>
       </w:r>
+      <w:proofErr w:type="spellStart"/>
       <w:r>
         <w:t>cmnt</w:t>
       </w:r>
       <w:bookmarkEnd w:id="39"/>
+      <w:proofErr w:type="spellEnd"/>
     </w:p>
     <w:tbl>
       <w:tblPr>
@@ -9462,9 +9567,11 @@
                 <w:sz w:val="20"/>
               </w:rPr>
             </w:pPr>
+            <w:proofErr w:type="spellStart"/>
             <w:r>
               <w:t>disc_id</w:t>
             </w:r>
+            <w:proofErr w:type="spellEnd"/>
           </w:p>
         </w:tc>
         <w:tc>
@@ -9571,11 +9678,19 @@
               <w:rPr>
                 <w:rFonts w:hint="eastAsia"/>
               </w:rPr>
-              <w:t>的disc</w:t>
+              <w:t>的</w:t>
+            </w:r>
+            <w:proofErr w:type="spellStart"/>
+            <w:r>
+              <w:rPr>
+                <w:rFonts w:hint="eastAsia"/>
+              </w:rPr>
+              <w:t>disc</w:t>
             </w:r>
             <w:r>
               <w:t>_id</w:t>
             </w:r>
+            <w:proofErr w:type="spellEnd"/>
             <w:r>
               <w:rPr>
                 <w:rFonts w:hint="eastAsia"/>
@@ -9603,9 +9718,11 @@
                 <w:sz w:val="20"/>
               </w:rPr>
             </w:pPr>
+            <w:proofErr w:type="spellStart"/>
             <w:r>
               <w:t>usr_id</w:t>
             </w:r>
+            <w:proofErr w:type="spellEnd"/>
           </w:p>
         </w:tc>
         <w:tc>
@@ -9692,20 +9809,30 @@
               <w:rPr>
                 <w:rFonts w:hint="eastAsia"/>
               </w:rPr>
-              <w:t>，参照u</w:t>
+              <w:t>，参照</w:t>
+            </w:r>
+            <w:proofErr w:type="spellStart"/>
+            <w:r>
+              <w:rPr>
+                <w:rFonts w:hint="eastAsia"/>
+              </w:rPr>
+              <w:t>u</w:t>
             </w:r>
             <w:r>
               <w:t>sr</w:t>
             </w:r>
+            <w:proofErr w:type="spellEnd"/>
             <w:r>
               <w:rPr>
                 <w:rFonts w:hint="eastAsia"/>
               </w:rPr>
               <w:t>的</w:t>
             </w:r>
+            <w:proofErr w:type="spellStart"/>
             <w:r>
               <w:t>usr_id</w:t>
             </w:r>
+            <w:proofErr w:type="spellEnd"/>
             <w:r>
               <w:rPr>
                 <w:rFonts w:hint="eastAsia"/>
@@ -9737,9 +9864,11 @@
                 <w:sz w:val="20"/>
               </w:rPr>
             </w:pPr>
+            <w:proofErr w:type="spellStart"/>
             <w:r>
               <w:t>cmnt_time</w:t>
             </w:r>
+            <w:proofErr w:type="spellEnd"/>
           </w:p>
         </w:tc>
         <w:tc>
@@ -10268,9 +10397,11 @@
               <w:spacing w:before="0" w:after="0" w:line="240" w:lineRule="auto"/>
               <w:jc w:val="center"/>
             </w:pPr>
+            <w:proofErr w:type="spellStart"/>
             <w:r>
               <w:t>sec_title</w:t>
             </w:r>
+            <w:proofErr w:type="spellEnd"/>
           </w:p>
         </w:tc>
         <w:tc>
@@ -10357,9 +10488,11 @@
               <w:spacing w:before="0" w:after="0" w:line="240" w:lineRule="auto"/>
               <w:jc w:val="center"/>
             </w:pPr>
+            <w:proofErr w:type="spellStart"/>
             <w:r>
               <w:t>class_title</w:t>
             </w:r>
+            <w:proofErr w:type="spellEnd"/>
           </w:p>
         </w:tc>
         <w:tc>
@@ -10445,9 +10578,11 @@
               <w:spacing w:before="0" w:after="0" w:line="240" w:lineRule="auto"/>
               <w:jc w:val="center"/>
             </w:pPr>
+            <w:proofErr w:type="spellStart"/>
             <w:r>
               <w:t>subclass_title</w:t>
             </w:r>
+            <w:proofErr w:type="spellEnd"/>
           </w:p>
         </w:tc>
         <w:tc>
@@ -10538,9 +10673,11 @@
                 <w:sz w:val="20"/>
               </w:rPr>
             </w:pPr>
+            <w:proofErr w:type="spellStart"/>
             <w:r>
               <w:t>group_title</w:t>
             </w:r>
+            <w:proofErr w:type="spellEnd"/>
           </w:p>
         </w:tc>
         <w:tc>
@@ -10638,9 +10775,11 @@
                 <w:sz w:val="20"/>
               </w:rPr>
             </w:pPr>
+            <w:proofErr w:type="spellStart"/>
             <w:r>
               <w:t>subgroup_title</w:t>
             </w:r>
+            <w:proofErr w:type="spellEnd"/>
           </w:p>
         </w:tc>
         <w:tc>
@@ -10999,7 +11138,10 @@
               </w:rPr>
             </w:pPr>
             <w:r>
-              <w:t>20</w:t>
+              <w:rPr>
+                <w:rFonts w:hint="eastAsia"/>
+              </w:rPr>
+              <w:t>255</w:t>
             </w:r>
           </w:p>
         </w:tc>
@@ -11135,12 +11277,6 @@
                 <w:sz w:val="20"/>
               </w:rPr>
             </w:pPr>
-            <w:r>
-              <w:rPr>
-                <w:rFonts w:hint="eastAsia"/>
-              </w:rPr>
-              <w:t>非空</w:t>
-            </w:r>
           </w:p>
         </w:tc>
       </w:tr>
@@ -11779,9 +11915,11 @@
                 <w:sz w:val="20"/>
               </w:rPr>
             </w:pPr>
+            <w:proofErr w:type="spellStart"/>
             <w:r>
               <w:t>phone_num</w:t>
             </w:r>
+            <w:proofErr w:type="spellEnd"/>
           </w:p>
         </w:tc>
         <w:tc>
@@ -13061,9 +13199,11 @@
                 <w:sz w:val="20"/>
               </w:rPr>
             </w:pPr>
+            <w:proofErr w:type="spellStart"/>
             <w:r>
               <w:t>app_num</w:t>
             </w:r>
+            <w:proofErr w:type="spellEnd"/>
           </w:p>
         </w:tc>
         <w:tc>
@@ -13335,9 +13475,11 @@
                 <w:sz w:val="20"/>
               </w:rPr>
             </w:pPr>
+            <w:proofErr w:type="spellStart"/>
             <w:r>
               <w:t>patent_type</w:t>
             </w:r>
+            <w:proofErr w:type="spellEnd"/>
           </w:p>
         </w:tc>
         <w:tc>
@@ -13495,9 +13637,11 @@
                 <w:sz w:val="20"/>
               </w:rPr>
             </w:pPr>
+            <w:proofErr w:type="spellStart"/>
             <w:r>
               <w:t>class_code</w:t>
             </w:r>
+            <w:proofErr w:type="spellEnd"/>
           </w:p>
         </w:tc>
         <w:tc>
@@ -13608,9 +13752,11 @@
               </w:rPr>
               <w:t>的</w:t>
             </w:r>
+            <w:proofErr w:type="spellStart"/>
             <w:r>
               <w:t>class_code</w:t>
             </w:r>
+            <w:proofErr w:type="spellEnd"/>
             <w:r>
               <w:rPr>
                 <w:rFonts w:hint="eastAsia"/>
@@ -13645,10 +13791,12 @@
                 <w:sz w:val="20"/>
               </w:rPr>
             </w:pPr>
+            <w:proofErr w:type="spellStart"/>
             <w:r>
               <w:lastRenderedPageBreak/>
               <w:t>designer_id</w:t>
             </w:r>
+            <w:proofErr w:type="spellEnd"/>
           </w:p>
         </w:tc>
         <w:tc>
@@ -13794,9 +13942,11 @@
                 <w:sz w:val="20"/>
               </w:rPr>
             </w:pPr>
+            <w:proofErr w:type="spellStart"/>
             <w:r>
               <w:t>patentee_name</w:t>
             </w:r>
+            <w:proofErr w:type="spellEnd"/>
           </w:p>
         </w:tc>
         <w:tc>
@@ -13839,7 +13989,10 @@
               </w:rPr>
             </w:pPr>
             <w:r>
-              <w:t>20</w:t>
+              <w:rPr>
+                <w:rFonts w:hint="eastAsia"/>
+              </w:rPr>
+              <w:t>255</w:t>
             </w:r>
           </w:p>
         </w:tc>
@@ -13943,9 +14096,11 @@
                 <w:sz w:val="20"/>
               </w:rPr>
             </w:pPr>
+            <w:proofErr w:type="spellStart"/>
             <w:r>
               <w:t>proposer_name</w:t>
             </w:r>
+            <w:proofErr w:type="spellEnd"/>
           </w:p>
         </w:tc>
         <w:tc>
@@ -13988,7 +14143,10 @@
               </w:rPr>
             </w:pPr>
             <w:r>
-              <w:t>20</w:t>
+              <w:rPr>
+                <w:rFonts w:hint="eastAsia"/>
+              </w:rPr>
+              <w:t>255</w:t>
             </w:r>
           </w:p>
         </w:tc>
@@ -14091,9 +14249,11 @@
                 <w:sz w:val="20"/>
               </w:rPr>
             </w:pPr>
+            <w:proofErr w:type="spellStart"/>
             <w:r>
               <w:t>place_code</w:t>
             </w:r>
+            <w:proofErr w:type="spellEnd"/>
           </w:p>
         </w:tc>
         <w:tc>
@@ -14240,9 +14400,11 @@
                 <w:sz w:val="20"/>
               </w:rPr>
             </w:pPr>
+            <w:proofErr w:type="spellStart"/>
             <w:r>
               <w:t>app_date</w:t>
             </w:r>
+            <w:proofErr w:type="spellEnd"/>
           </w:p>
         </w:tc>
         <w:tc>
@@ -14352,9 +14514,11 @@
                 <w:sz w:val="20"/>
               </w:rPr>
             </w:pPr>
+            <w:proofErr w:type="spellStart"/>
             <w:r>
               <w:t>public_num</w:t>
             </w:r>
+            <w:proofErr w:type="spellEnd"/>
           </w:p>
         </w:tc>
         <w:tc>
@@ -14502,9 +14666,11 @@
                 <w:sz w:val="20"/>
               </w:rPr>
             </w:pPr>
+            <w:proofErr w:type="spellStart"/>
             <w:r>
               <w:t>public_date</w:t>
             </w:r>
+            <w:proofErr w:type="spellEnd"/>
           </w:p>
         </w:tc>
         <w:tc>
@@ -14727,9 +14893,11 @@
                 <w:sz w:val="20"/>
               </w:rPr>
             </w:pPr>
+            <w:proofErr w:type="spellStart"/>
             <w:r>
               <w:t>main_cliam</w:t>
             </w:r>
+            <w:proofErr w:type="spellEnd"/>
           </w:p>
         </w:tc>
         <w:tc>
@@ -15037,9 +15205,11 @@
               <w:spacing w:before="0" w:after="0" w:line="240" w:lineRule="auto"/>
               <w:jc w:val="center"/>
             </w:pPr>
+            <w:proofErr w:type="spellStart"/>
             <w:r>
               <w:t>is_valid</w:t>
             </w:r>
+            <w:proofErr w:type="spellEnd"/>
           </w:p>
         </w:tc>
         <w:tc>
@@ -15478,6 +15648,7 @@
                 <w:sz w:val="20"/>
               </w:rPr>
             </w:pPr>
+            <w:proofErr w:type="spellStart"/>
             <w:r>
               <w:lastRenderedPageBreak/>
               <w:t>basic_</w:t>
@@ -15488,6 +15659,7 @@
             <w:r>
               <w:t>_num</w:t>
             </w:r>
+            <w:proofErr w:type="spellEnd"/>
           </w:p>
         </w:tc>
         <w:tc>
@@ -15610,12 +15782,14 @@
                 <w:sz w:val="20"/>
               </w:rPr>
             </w:pPr>
+            <w:proofErr w:type="spellStart"/>
             <w:r>
               <w:t>app</w:t>
             </w:r>
             <w:r>
               <w:t>_num</w:t>
             </w:r>
+            <w:proofErr w:type="spellEnd"/>
           </w:p>
         </w:tc>
         <w:tc>
@@ -15730,11 +15904,13 @@
         </w:rPr>
         <w:t>法律状态表</w:t>
       </w:r>
+      <w:proofErr w:type="spellStart"/>
       <w:r>
         <w:t>law_status</w:t>
       </w:r>
       <w:bookmarkEnd w:id="60"/>
       <w:bookmarkEnd w:id="61"/>
+      <w:proofErr w:type="spellEnd"/>
     </w:p>
     <w:p>
       <w:pPr>
@@ -15798,9 +15974,11 @@
         </w:rPr>
         <w:t>法律状态表</w:t>
       </w:r>
+      <w:proofErr w:type="spellStart"/>
       <w:r>
         <w:t>law_status</w:t>
       </w:r>
+      <w:proofErr w:type="spellEnd"/>
     </w:p>
     <w:tbl>
       <w:tblPr>
@@ -15959,9 +16137,11 @@
                 <w:sz w:val="20"/>
               </w:rPr>
             </w:pPr>
+            <w:proofErr w:type="spellStart"/>
             <w:r>
               <w:t>app_num</w:t>
             </w:r>
+            <w:proofErr w:type="spellEnd"/>
           </w:p>
         </w:tc>
         <w:tc>
@@ -16089,9 +16269,11 @@
               </w:rPr>
               <w:t>的</w:t>
             </w:r>
+            <w:proofErr w:type="spellStart"/>
             <w:r>
               <w:t>app_num</w:t>
             </w:r>
+            <w:proofErr w:type="spellEnd"/>
             <w:r>
               <w:rPr>
                 <w:rFonts w:hint="eastAsia"/>
@@ -16122,9 +16304,11 @@
                 <w:sz w:val="20"/>
               </w:rPr>
             </w:pPr>
+            <w:proofErr w:type="spellStart"/>
             <w:r>
               <w:t>announce_date</w:t>
             </w:r>
+            <w:proofErr w:type="spellEnd"/>
           </w:p>
         </w:tc>
         <w:tc>
@@ -16245,9 +16429,11 @@
                 <w:sz w:val="20"/>
               </w:rPr>
             </w:pPr>
+            <w:proofErr w:type="spellStart"/>
             <w:r>
               <w:t>due_date</w:t>
             </w:r>
+            <w:proofErr w:type="spellEnd"/>
           </w:p>
         </w:tc>
         <w:tc>
@@ -17038,9 +17224,11 @@
                 <w:sz w:val="20"/>
               </w:rPr>
             </w:pPr>
+            <w:proofErr w:type="spellStart"/>
             <w:r>
               <w:t>citing_app_num</w:t>
             </w:r>
+            <w:proofErr w:type="spellEnd"/>
           </w:p>
         </w:tc>
         <w:tc>
@@ -17147,9 +17335,11 @@
               </w:rPr>
               <w:t>的</w:t>
             </w:r>
+            <w:proofErr w:type="spellStart"/>
             <w:r>
               <w:t>app_num</w:t>
             </w:r>
+            <w:proofErr w:type="spellEnd"/>
             <w:r>
               <w:rPr>
                 <w:rFonts w:hint="eastAsia"/>
@@ -17176,10 +17366,12 @@
                 <w:sz w:val="20"/>
               </w:rPr>
             </w:pPr>
+            <w:proofErr w:type="spellStart"/>
             <w:r>
               <w:lastRenderedPageBreak/>
               <w:t>cited_app_num</w:t>
             </w:r>
+            <w:proofErr w:type="spellEnd"/>
           </w:p>
         </w:tc>
         <w:tc>
@@ -17508,9 +17700,11 @@
                 <w:sz w:val="20"/>
               </w:rPr>
             </w:pPr>
+            <w:proofErr w:type="spellStart"/>
             <w:r>
               <w:t>app_num</w:t>
             </w:r>
+            <w:proofErr w:type="spellEnd"/>
           </w:p>
         </w:tc>
         <w:tc>
@@ -17638,9 +17832,11 @@
               </w:rPr>
               <w:t>的</w:t>
             </w:r>
+            <w:proofErr w:type="spellStart"/>
             <w:r>
               <w:t>app_num</w:t>
             </w:r>
+            <w:proofErr w:type="spellEnd"/>
             <w:r>
               <w:rPr>
                 <w:rFonts w:hint="eastAsia"/>
@@ -17671,9 +17867,11 @@
                 <w:sz w:val="20"/>
               </w:rPr>
             </w:pPr>
+            <w:proofErr w:type="spellStart"/>
             <w:r>
               <w:t>agent_id</w:t>
             </w:r>
+            <w:proofErr w:type="spellEnd"/>
           </w:p>
         </w:tc>
         <w:tc>
@@ -20405,13 +20603,7 @@
         <w:rPr>
           <w:rFonts w:hint="eastAsia"/>
         </w:rPr>
-        <w:t>，</w:t>
-      </w:r>
-      <w:r>
-        <w:rPr>
-          <w:rFonts w:hint="eastAsia"/>
-        </w:rPr>
-        <w:t>故f</w:t>
+        <w:t>，故f</w:t>
       </w:r>
       <w:r>
         <w:t>amily</w:t>

</xml_diff>